<commit_message>
guia de estilos actualizada
</commit_message>
<xml_diff>
--- a/GuiaEstilos.docx
+++ b/GuiaEstilos.docx
@@ -1,6 +1,6 @@
 
 <file path=word/document.xml><?xml version="1.0" encoding="utf-8"?>
-<w:document xmlns:wpc="http://schemas.microsoft.com/office/word/2010/wordprocessingCanvas" xmlns:cx="http://schemas.microsoft.com/office/drawing/2014/chartex" xmlns:cx1="http://schemas.microsoft.com/office/drawing/2015/9/8/chartex" xmlns:cx2="http://schemas.microsoft.com/office/drawing/2015/10/21/chartex" xmlns:cx3="http://schemas.microsoft.com/office/drawing/2016/5/9/chartex" xmlns:cx4="http://schemas.microsoft.com/office/drawing/2016/5/10/chartex" xmlns:cx5="http://schemas.microsoft.com/office/drawing/2016/5/11/chartex" xmlns:cx6="http://schemas.microsoft.com/office/drawing/2016/5/12/chartex" xmlns:cx7="http://schemas.microsoft.com/office/drawing/2016/5/13/chartex" xmlns:cx8="http://schemas.microsoft.com/office/drawing/2016/5/14/chartex" xmlns:mc="http://schemas.openxmlformats.org/markup-compatibility/2006" xmlns:aink="http://schemas.microsoft.com/office/drawing/2016/ink" xmlns:am3d="http://schemas.microsoft.com/office/drawing/2017/model3d" xmlns:o="urn:schemas-microsoft-com:office:office" xmlns:oel="http://schemas.microsoft.com/office/2019/extlst" xmlns:r="http://schemas.openxmlformats.org/officeDocument/2006/relationships" xmlns:m="http://schemas.openxmlformats.org/officeDocument/2006/math" xmlns:v="urn:schemas-microsoft-com:vml" xmlns:wp14="http://schemas.microsoft.com/office/word/2010/wordprocessingDrawing" xmlns:wp="http://schemas.openxmlformats.org/drawingml/2006/wordprocessingDrawing" xmlns:w10="urn:schemas-microsoft-com:office:word" xmlns:w="http://schemas.openxmlformats.org/wordprocessingml/2006/main" xmlns:w14="http://schemas.microsoft.com/office/word/2010/wordml" xmlns:w15="http://schemas.microsoft.com/office/word/2012/wordml" xmlns:w16cex="http://schemas.microsoft.com/office/word/2018/wordml/cex" xmlns:w16cid="http://schemas.microsoft.com/office/word/2016/wordml/cid" xmlns:w16="http://schemas.microsoft.com/office/word/2018/wordml" xmlns:w16sdtdh="http://schemas.microsoft.com/office/word/2020/wordml/sdtdatahash" xmlns:w16se="http://schemas.microsoft.com/office/word/2015/wordml/symex" xmlns:wpg="http://schemas.microsoft.com/office/word/2010/wordprocessingGroup" xmlns:wpi="http://schemas.microsoft.com/office/word/2010/wordprocessingInk" xmlns:wne="http://schemas.microsoft.com/office/word/2006/wordml" xmlns:wps="http://schemas.microsoft.com/office/word/2010/wordprocessingShape" mc:Ignorable="w14 w15 w16se w16cid w16 w16cex w16sdtdh wp14">
+<w:document xmlns:wpc="http://schemas.microsoft.com/office/word/2010/wordprocessingCanvas" xmlns:cx="http://schemas.microsoft.com/office/drawing/2014/chartex" xmlns:cx1="http://schemas.microsoft.com/office/drawing/2015/9/8/chartex" xmlns:cx2="http://schemas.microsoft.com/office/drawing/2015/10/21/chartex" xmlns:cx3="http://schemas.microsoft.com/office/drawing/2016/5/9/chartex" xmlns:cx4="http://schemas.microsoft.com/office/drawing/2016/5/10/chartex" xmlns:cx5="http://schemas.microsoft.com/office/drawing/2016/5/11/chartex" xmlns:cx6="http://schemas.microsoft.com/office/drawing/2016/5/12/chartex" xmlns:cx7="http://schemas.microsoft.com/office/drawing/2016/5/13/chartex" xmlns:cx8="http://schemas.microsoft.com/office/drawing/2016/5/14/chartex" xmlns:mc="http://schemas.openxmlformats.org/markup-compatibility/2006" xmlns:aink="http://schemas.microsoft.com/office/drawing/2016/ink" xmlns:am3d="http://schemas.microsoft.com/office/drawing/2017/model3d" xmlns:o="urn:schemas-microsoft-com:office:office" xmlns:r="http://schemas.openxmlformats.org/officeDocument/2006/relationships" xmlns:m="http://schemas.openxmlformats.org/officeDocument/2006/math" xmlns:v="urn:schemas-microsoft-com:vml" xmlns:wp14="http://schemas.microsoft.com/office/word/2010/wordprocessingDrawing" xmlns:wp="http://schemas.openxmlformats.org/drawingml/2006/wordprocessingDrawing" xmlns:w10="urn:schemas-microsoft-com:office:word" xmlns:w="http://schemas.openxmlformats.org/wordprocessingml/2006/main" xmlns:w14="http://schemas.microsoft.com/office/word/2010/wordml" xmlns:w15="http://schemas.microsoft.com/office/word/2012/wordml" xmlns:w16cid="http://schemas.microsoft.com/office/word/2016/wordml/cid" xmlns:w16se="http://schemas.microsoft.com/office/word/2015/wordml/symex" xmlns:wpg="http://schemas.microsoft.com/office/word/2010/wordprocessingGroup" xmlns:wpi="http://schemas.microsoft.com/office/word/2010/wordprocessingInk" xmlns:wne="http://schemas.microsoft.com/office/word/2006/wordml" xmlns:wps="http://schemas.microsoft.com/office/word/2010/wordprocessingShape" mc:Ignorable="w14 w15 w16se w16cid wp14">
   <w:body>
     <w:p>
       <w:pPr>
@@ -20,6 +20,7 @@
         <w:t>Logo de la Empresa</w:t>
       </w:r>
     </w:p>
+    <w:p/>
     <w:p>
       <w:r>
         <w:rPr>
@@ -98,6 +99,73 @@
     </w:p>
     <w:p/>
     <w:p>
+      <w:r>
+        <w:rPr>
+          <w:noProof/>
+        </w:rPr>
+        <w:drawing>
+          <wp:inline distT="0" distB="0" distL="0" distR="0" wp14:anchorId="5573A775" wp14:editId="2C304E16">
+            <wp:extent cx="3657127" cy="2562225"/>
+            <wp:effectExtent l="0" t="0" r="635" b="0"/>
+            <wp:docPr id="1" name="Imagen 1"/>
+            <wp:cNvGraphicFramePr>
+              <a:graphicFrameLocks xmlns:a="http://schemas.openxmlformats.org/drawingml/2006/main" noChangeAspect="1"/>
+            </wp:cNvGraphicFramePr>
+            <a:graphic xmlns:a="http://schemas.openxmlformats.org/drawingml/2006/main">
+              <a:graphicData uri="http://schemas.openxmlformats.org/drawingml/2006/picture">
+                <pic:pic xmlns:pic="http://schemas.openxmlformats.org/drawingml/2006/picture">
+                  <pic:nvPicPr>
+                    <pic:cNvPr id="1" name="colors1.png"/>
+                    <pic:cNvPicPr/>
+                  </pic:nvPicPr>
+                  <pic:blipFill>
+                    <a:blip r:embed="rId5" cstate="print">
+                      <a:extLst>
+                        <a:ext uri="{28A0092B-C50C-407E-A947-70E740481C1C}">
+                          <a14:useLocalDpi xmlns:a14="http://schemas.microsoft.com/office/drawing/2010/main" val="0"/>
+                        </a:ext>
+                      </a:extLst>
+                    </a:blip>
+                    <a:stretch>
+                      <a:fillRect/>
+                    </a:stretch>
+                  </pic:blipFill>
+                  <pic:spPr>
+                    <a:xfrm>
+                      <a:off x="0" y="0"/>
+                      <a:ext cx="3662327" cy="2565868"/>
+                    </a:xfrm>
+                    <a:prstGeom prst="rect">
+                      <a:avLst/>
+                    </a:prstGeom>
+                  </pic:spPr>
+                </pic:pic>
+              </a:graphicData>
+            </a:graphic>
+          </wp:inline>
+        </w:drawing>
+      </w:r>
+    </w:p>
+    <w:p>
+      <w:pPr>
+        <w:rPr>
+          <w:rFonts w:ascii="Arial" w:eastAsiaTheme="majorEastAsia" w:hAnsi="Arial" w:cs="Arial"/>
+          <w:sz w:val="32"/>
+          <w:szCs w:val="32"/>
+          <w:u w:val="single"/>
+        </w:rPr>
+      </w:pPr>
+      <w:r>
+        <w:rPr>
+          <w:rFonts w:ascii="Arial" w:hAnsi="Arial" w:cs="Arial"/>
+          <w:u w:val="single"/>
+        </w:rPr>
+        <w:br w:type="page"/>
+      </w:r>
+      <w:bookmarkStart w:id="0" w:name="_GoBack"/>
+      <w:bookmarkEnd w:id="0"/>
+    </w:p>
+    <w:p>
       <w:pPr>
         <w:pStyle w:val="Ttulo1"/>
         <w:rPr>
@@ -112,6 +180,7 @@
           <w:color w:val="auto"/>
           <w:u w:val="single"/>
         </w:rPr>
+        <w:lastRenderedPageBreak/>
         <w:t>Tipografías</w:t>
       </w:r>
     </w:p>
@@ -229,7 +298,7 @@
                     <pic:cNvPicPr/>
                   </pic:nvPicPr>
                   <pic:blipFill>
-                    <a:blip r:embed="rId5"/>
+                    <a:blip r:embed="rId6"/>
                     <a:stretch>
                       <a:fillRect/>
                     </a:stretch>
@@ -305,39 +374,7 @@
           <w:sz w:val="24"/>
           <w:szCs w:val="24"/>
         </w:rPr>
-        <w:t xml:space="preserve"> A petición de nuestro cliente, para </w:t>
-      </w:r>
-      <w:r>
-        <w:rPr>
-          <w:rFonts w:ascii="Arial" w:hAnsi="Arial" w:cs="Arial"/>
-          <w:sz w:val="24"/>
-          <w:szCs w:val="24"/>
-        </w:rPr>
-        <w:t>el resto de los textos</w:t>
-      </w:r>
-      <w:r>
-        <w:rPr>
-          <w:rFonts w:ascii="Arial" w:hAnsi="Arial" w:cs="Arial"/>
-          <w:sz w:val="24"/>
-          <w:szCs w:val="24"/>
-        </w:rPr>
-        <w:t xml:space="preserve"> de la web se empleará la tipografía </w:t>
-      </w:r>
-      <w:r>
-        <w:rPr>
-          <w:rFonts w:ascii="Arial" w:hAnsi="Arial" w:cs="Arial"/>
-          <w:sz w:val="24"/>
-          <w:szCs w:val="24"/>
-        </w:rPr>
-        <w:t>Corbel</w:t>
-      </w:r>
-      <w:r>
-        <w:rPr>
-          <w:rFonts w:ascii="Arial" w:hAnsi="Arial" w:cs="Arial"/>
-          <w:sz w:val="24"/>
-          <w:szCs w:val="24"/>
-        </w:rPr>
-        <w:t xml:space="preserve">. </w:t>
+        <w:t xml:space="preserve"> A petición de nuestro cliente, para el resto de los textos de la web se empleará la tipografía Corbel. </w:t>
       </w:r>
     </w:p>
     <w:p>
@@ -361,7 +398,7 @@
                     <pic:cNvPicPr/>
                   </pic:nvPicPr>
                   <pic:blipFill rotWithShape="1">
-                    <a:blip r:embed="rId6"/>
+                    <a:blip r:embed="rId7"/>
                     <a:srcRect l="4301"/>
                     <a:stretch/>
                   </pic:blipFill>
@@ -407,7 +444,146 @@
         <w:t xml:space="preserve">Tipo de Navegación </w:t>
       </w:r>
     </w:p>
-    <w:p/>
+    <w:p>
+      <w:pPr>
+        <w:jc w:val="both"/>
+        <w:rPr>
+          <w:rFonts w:ascii="Arial" w:hAnsi="Arial" w:cs="Arial"/>
+          <w:sz w:val="24"/>
+        </w:rPr>
+      </w:pPr>
+    </w:p>
+    <w:p>
+      <w:pPr>
+        <w:jc w:val="both"/>
+        <w:rPr>
+          <w:rFonts w:ascii="Arial" w:hAnsi="Arial" w:cs="Arial"/>
+          <w:sz w:val="24"/>
+        </w:rPr>
+      </w:pPr>
+      <w:r>
+        <w:rPr>
+          <w:rFonts w:ascii="Arial" w:hAnsi="Arial" w:cs="Arial"/>
+          <w:b/>
+          <w:sz w:val="24"/>
+        </w:rPr>
+        <w:t>Lineal Jerárquica</w:t>
+      </w:r>
+      <w:r>
+        <w:rPr>
+          <w:rFonts w:ascii="Arial" w:hAnsi="Arial" w:cs="Arial"/>
+          <w:b/>
+          <w:sz w:val="24"/>
+        </w:rPr>
+        <w:t xml:space="preserve">: </w:t>
+      </w:r>
+      <w:r>
+        <w:rPr>
+          <w:rFonts w:ascii="Arial" w:hAnsi="Arial" w:cs="Arial"/>
+          <w:sz w:val="24"/>
+        </w:rPr>
+        <w:t xml:space="preserve">A la hora de navegar por la web hay una estructura de paginas de primer nivel </w:t>
+      </w:r>
+      <w:r>
+        <w:rPr>
+          <w:rFonts w:ascii="Arial" w:hAnsi="Arial" w:cs="Arial"/>
+          <w:i/>
+          <w:sz w:val="24"/>
+        </w:rPr>
+        <w:t xml:space="preserve">(home, </w:t>
+      </w:r>
+      <w:proofErr w:type="spellStart"/>
+      <w:r>
+        <w:rPr>
+          <w:rFonts w:ascii="Arial" w:hAnsi="Arial" w:cs="Arial"/>
+          <w:i/>
+          <w:sz w:val="24"/>
+        </w:rPr>
+        <w:t>news</w:t>
+      </w:r>
+      <w:proofErr w:type="spellEnd"/>
+      <w:r>
+        <w:rPr>
+          <w:rFonts w:ascii="Arial" w:hAnsi="Arial" w:cs="Arial"/>
+          <w:i/>
+          <w:sz w:val="24"/>
+        </w:rPr>
+        <w:t xml:space="preserve">, cartas, </w:t>
+      </w:r>
+      <w:proofErr w:type="spellStart"/>
+      <w:r>
+        <w:rPr>
+          <w:rFonts w:ascii="Arial" w:hAnsi="Arial" w:cs="Arial"/>
+          <w:i/>
+          <w:sz w:val="24"/>
+        </w:rPr>
+        <w:t>etc</w:t>
+      </w:r>
+      <w:proofErr w:type="spellEnd"/>
+      <w:r>
+        <w:rPr>
+          <w:rFonts w:ascii="Arial" w:hAnsi="Arial" w:cs="Arial"/>
+          <w:i/>
+          <w:sz w:val="24"/>
+        </w:rPr>
+        <w:t>)</w:t>
+      </w:r>
+      <w:r>
+        <w:rPr>
+          <w:rFonts w:ascii="Arial" w:hAnsi="Arial" w:cs="Arial"/>
+          <w:sz w:val="24"/>
+        </w:rPr>
+        <w:t xml:space="preserve"> dese las cuales se navega de forma lineal haciendo uso de la barra de navegación superior. Mientras que </w:t>
+      </w:r>
+      <w:r>
+        <w:rPr>
+          <w:rFonts w:ascii="Arial" w:hAnsi="Arial" w:cs="Arial"/>
+          <w:sz w:val="24"/>
+        </w:rPr>
+        <w:t xml:space="preserve">desde dichas paginas de primer nivel, se puede navegar a paginas de segundo nivel </w:t>
+      </w:r>
+      <w:r>
+        <w:rPr>
+          <w:rFonts w:ascii="Arial" w:hAnsi="Arial" w:cs="Arial"/>
+          <w:i/>
+          <w:sz w:val="24"/>
+        </w:rPr>
+        <w:t xml:space="preserve">(detalles de cartas, página de la noticia, </w:t>
+      </w:r>
+      <w:proofErr w:type="spellStart"/>
+      <w:r>
+        <w:rPr>
+          <w:rFonts w:ascii="Arial" w:hAnsi="Arial" w:cs="Arial"/>
+          <w:i/>
+          <w:sz w:val="24"/>
+        </w:rPr>
+        <w:t>etc</w:t>
+      </w:r>
+      <w:proofErr w:type="spellEnd"/>
+      <w:r>
+        <w:rPr>
+          <w:rFonts w:ascii="Arial" w:hAnsi="Arial" w:cs="Arial"/>
+          <w:i/>
+          <w:sz w:val="24"/>
+        </w:rPr>
+        <w:t>)</w:t>
+      </w:r>
+      <w:r>
+        <w:rPr>
+          <w:rFonts w:ascii="Arial" w:hAnsi="Arial" w:cs="Arial"/>
+          <w:sz w:val="24"/>
+        </w:rPr>
+        <w:t xml:space="preserve"> creando una estructura jerárquica. </w:t>
+      </w:r>
+    </w:p>
+    <w:p>
+      <w:pPr>
+        <w:rPr>
+          <w:rFonts w:ascii="Arial" w:hAnsi="Arial" w:cs="Arial"/>
+          <w:sz w:val="24"/>
+        </w:rPr>
+      </w:pPr>
+    </w:p>
     <w:p>
       <w:pPr>
         <w:pStyle w:val="Ttulo1"/>
@@ -449,7 +625,7 @@
 </file>
 
 <file path=word/styles.xml><?xml version="1.0" encoding="utf-8"?>
-<w:styles xmlns:mc="http://schemas.openxmlformats.org/markup-compatibility/2006" xmlns:r="http://schemas.openxmlformats.org/officeDocument/2006/relationships" xmlns:w="http://schemas.openxmlformats.org/wordprocessingml/2006/main" xmlns:w14="http://schemas.microsoft.com/office/word/2010/wordml" xmlns:w15="http://schemas.microsoft.com/office/word/2012/wordml" xmlns:w16cex="http://schemas.microsoft.com/office/word/2018/wordml/cex" xmlns:w16cid="http://schemas.microsoft.com/office/word/2016/wordml/cid" xmlns:w16="http://schemas.microsoft.com/office/word/2018/wordml" xmlns:w16sdtdh="http://schemas.microsoft.com/office/word/2020/wordml/sdtdatahash" xmlns:w16se="http://schemas.microsoft.com/office/word/2015/wordml/symex" mc:Ignorable="w14 w15 w16se w16cid w16 w16cex w16sdtdh">
+<w:styles xmlns:mc="http://schemas.openxmlformats.org/markup-compatibility/2006" xmlns:r="http://schemas.openxmlformats.org/officeDocument/2006/relationships" xmlns:w="http://schemas.openxmlformats.org/wordprocessingml/2006/main" xmlns:w14="http://schemas.microsoft.com/office/word/2010/wordml" xmlns:w15="http://schemas.microsoft.com/office/word/2012/wordml" xmlns:w16cid="http://schemas.microsoft.com/office/word/2016/wordml/cid" xmlns:w16se="http://schemas.microsoft.com/office/word/2015/wordml/symex" mc:Ignorable="w14 w15 w16se w16cid">
   <w:docDefaults>
     <w:rPrDefault>
       <w:rPr>
@@ -467,7 +643,7 @@
       </w:pPr>
     </w:pPrDefault>
   </w:docDefaults>
-  <w:latentStyles w:defLockedState="0" w:defUIPriority="99" w:defSemiHidden="0" w:defUnhideWhenUsed="0" w:defQFormat="0" w:count="376">
+  <w:latentStyles w:defLockedState="0" w:defUIPriority="99" w:defSemiHidden="0" w:defUnhideWhenUsed="0" w:defQFormat="0" w:count="375">
     <w:lsdException w:name="Normal" w:uiPriority="0" w:qFormat="1"/>
     <w:lsdException w:name="heading 1" w:uiPriority="9" w:qFormat="1"/>
     <w:lsdException w:name="heading 2" w:semiHidden="1" w:uiPriority="9" w:unhideWhenUsed="1" w:qFormat="1"/>
@@ -843,7 +1019,6 @@
     <w:lsdException w:name="Smart Hyperlink" w:semiHidden="1" w:unhideWhenUsed="1"/>
     <w:lsdException w:name="Hashtag" w:semiHidden="1" w:unhideWhenUsed="1"/>
     <w:lsdException w:name="Unresolved Mention" w:semiHidden="1" w:unhideWhenUsed="1"/>
-    <w:lsdException w:name="Smart Link" w:semiHidden="1" w:unhideWhenUsed="1"/>
   </w:latentStyles>
   <w:style w:type="paragraph" w:default="1" w:styleId="Normal">
     <w:name w:val="Normal"/>

</xml_diff>